<commit_message>
bug fix for Update DO case
</commit_message>
<xml_diff>
--- a/Infonique PLC board Specification_v1.0.docx
+++ b/Infonique PLC board Specification_v1.0.docx
@@ -2256,6 +2256,18 @@
           <w:lang w:val="en-MY"/>
         </w:rPr>
         <w:t xml:space="preserve">iSEB  PLC board is designed to have 8 digital inputs and 4 digitals output. </w:t>
+      </w:r>
+      <w:r>
+        <w:rPr>
+          <w:lang w:val="en-MY" w:eastAsia="zh-CN"/>
+        </w:rPr>
+        <w:t xml:space="preserve">The PLC board </w:t>
+      </w:r>
+      <w:r>
+        <w:rPr>
+          <w:lang w:val="en-MY" w:eastAsia="zh-CN"/>
+        </w:rPr>
+        <w:t>size is 120mm x 110m.</w:t>
       </w:r>
       <w:r>
         <w:rPr>

</xml_diff>